<commit_message>
added sim ID to text file
</commit_message>
<xml_diff>
--- a/MaterialsAndMethods.docx
+++ b/MaterialsAndMethods.docx
@@ -230,14 +230,7 @@
           <w:rFonts w:eastAsiaTheme="minorEastAsia"/>
           <w:lang w:eastAsia="en-IN"/>
         </w:rPr>
-        <w:t xml:space="preserve"> </w:t>
-      </w:r>
-      <w:r>
-        <w:rPr>
-          <w:rFonts w:eastAsiaTheme="minorEastAsia"/>
-          <w:lang w:eastAsia="en-IN"/>
-        </w:rPr>
-        <w:t xml:space="preserve">Adult females have a survival probability </w:t>
+        <w:t xml:space="preserve"> Adult females have a survival probability </w:t>
       </w:r>
       <m:oMath>
         <m:sSub>
@@ -943,7 +936,21 @@
           <w:rFonts w:eastAsiaTheme="minorEastAsia"/>
           <w:lang w:eastAsia="en-IN"/>
         </w:rPr>
-        <w:t>The two homologous locus in females act additively, and are averaged to obtain the phenotypic values</w:t>
+        <w:t xml:space="preserve">The two homologous </w:t>
+      </w:r>
+      <w:r>
+        <w:rPr>
+          <w:rFonts w:eastAsiaTheme="minorEastAsia"/>
+          <w:lang w:eastAsia="en-IN"/>
+        </w:rPr>
+        <w:t>loci</w:t>
+      </w:r>
+      <w:r>
+        <w:rPr>
+          <w:rFonts w:eastAsiaTheme="minorEastAsia"/>
+          <w:lang w:eastAsia="en-IN"/>
+        </w:rPr>
+        <w:t xml:space="preserve"> in females act additively, and are averaged to obtain the phenotypic values</w:t>
       </w:r>
       <w:r>
         <w:rPr>

</xml_diff>

<commit_message>
Pre 3D spline commit
</commit_message>
<xml_diff>
--- a/MaterialsAndMethods.docx
+++ b/MaterialsAndMethods.docx
@@ -770,27 +770,13 @@
         <w:rPr>
           <w:lang w:eastAsia="en-IN"/>
         </w:rPr>
-        <w:t xml:space="preserve">natural </w:t>
-      </w:r>
-      <w:commentRangeStart w:id="0"/>
-      <w:r>
-        <w:rPr>
-          <w:lang w:eastAsia="en-IN"/>
-        </w:rPr>
-        <w:t xml:space="preserve">spline </w:t>
-      </w:r>
-      <w:commentRangeEnd w:id="0"/>
-      <w:r>
-        <w:rPr>
-          <w:rStyle w:val="CommentReference"/>
-        </w:rPr>
-        <w:commentReference w:id="0"/>
-      </w:r>
-      <w:r>
-        <w:rPr>
-          <w:lang w:eastAsia="en-IN"/>
-        </w:rPr>
-        <w:t xml:space="preserve">function </w:t>
+        <w:t xml:space="preserve">cubic </w:t>
+      </w:r>
+      <w:r>
+        <w:rPr>
+          <w:lang w:eastAsia="en-IN"/>
+        </w:rPr>
+        <w:t xml:space="preserve">natural spline function </w:t>
       </w:r>
       <w:r>
         <w:rPr>
@@ -844,27 +830,7 @@
         <w:rPr>
           <w:lang w:eastAsia="en-IN"/>
         </w:rPr>
-        <w:t xml:space="preserve">as a </w:t>
-      </w:r>
-      <w:commentRangeStart w:id="1"/>
-      <w:r>
-        <w:rPr>
-          <w:lang w:eastAsia="en-IN"/>
-        </w:rPr>
-        <w:t xml:space="preserve">function </w:t>
-      </w:r>
-      <w:commentRangeEnd w:id="1"/>
-      <w:r>
-        <w:rPr>
-          <w:rStyle w:val="CommentReference"/>
-        </w:rPr>
-        <w:commentReference w:id="1"/>
-      </w:r>
-      <w:r>
-        <w:rPr>
-          <w:lang w:eastAsia="en-IN"/>
-        </w:rPr>
-        <w:t>of total larvae in the individual’s nest.</w:t>
+        <w:t>as a function of total larvae in the individual’s nest.</w:t>
       </w:r>
       <w:r>
         <w:rPr>
@@ -1192,8 +1158,16 @@
         <w:rPr>
           <w:lang w:eastAsia="en-IN"/>
         </w:rPr>
-        <w:t>. The topmost…..</w:t>
-      </w:r>
+        <w:t>. The topmost</w:t>
+      </w:r>
+      <w:proofErr w:type="gramStart"/>
+      <w:r>
+        <w:rPr>
+          <w:lang w:eastAsia="en-IN"/>
+        </w:rPr>
+        <w:t>…..</w:t>
+      </w:r>
+      <w:proofErr w:type="gramEnd"/>
       <w:r>
         <w:rPr>
           <w:lang w:eastAsia="en-IN"/>
@@ -1676,6 +1650,7 @@
         </w:rPr>
         <w:t xml:space="preserve">v3.4.2, </w:t>
       </w:r>
+      <w:proofErr w:type="spellStart"/>
       <w:r>
         <w:rPr>
           <w:rFonts w:eastAsiaTheme="minorEastAsia"/>
@@ -1685,6 +1660,7 @@
         </w:rPr>
         <w:t>tidyverse</w:t>
       </w:r>
+      <w:proofErr w:type="spellEnd"/>
       <w:r>
         <w:rPr>
           <w:rFonts w:eastAsiaTheme="minorEastAsia"/>
@@ -1699,6 +1675,7 @@
         </w:rPr>
         <w:t xml:space="preserve">, </w:t>
       </w:r>
+      <w:proofErr w:type="spellStart"/>
       <w:r>
         <w:rPr>
           <w:rFonts w:eastAsiaTheme="minorEastAsia"/>
@@ -1726,6 +1703,7 @@
         </w:rPr>
         <w:t>ubr</w:t>
       </w:r>
+      <w:proofErr w:type="spellEnd"/>
       <w:r>
         <w:rPr>
           <w:rFonts w:eastAsiaTheme="minorEastAsia"/>
@@ -1733,6 +1711,7 @@
         </w:rPr>
         <w:t xml:space="preserve"> v0.6.0, </w:t>
       </w:r>
+      <w:proofErr w:type="spellStart"/>
       <w:r>
         <w:rPr>
           <w:rFonts w:eastAsiaTheme="minorEastAsia"/>
@@ -1742,6 +1721,7 @@
         </w:rPr>
         <w:t>gridExtra</w:t>
       </w:r>
+      <w:proofErr w:type="spellEnd"/>
       <w:r>
         <w:rPr>
           <w:rFonts w:eastAsiaTheme="minorEastAsia"/>
@@ -1786,6 +1766,7 @@
         </w:rPr>
         <w:t xml:space="preserve"> </w:t>
       </w:r>
+      <w:proofErr w:type="spellStart"/>
       <w:r>
         <w:rPr>
           <w:rFonts w:eastAsiaTheme="minorEastAsia"/>
@@ -1793,7 +1774,17 @@
           <w:iCs/>
           <w:lang w:eastAsia="en-IN"/>
         </w:rPr>
-        <w:t xml:space="preserve">dplyr </w:t>
+        <w:t>dplyr</w:t>
+      </w:r>
+      <w:proofErr w:type="spellEnd"/>
+      <w:r>
+        <w:rPr>
+          <w:rFonts w:eastAsiaTheme="minorEastAsia"/>
+          <w:i/>
+          <w:iCs/>
+          <w:lang w:eastAsia="en-IN"/>
+        </w:rPr>
+        <w:t xml:space="preserve"> </w:t>
       </w:r>
       <w:r>
         <w:rPr>
@@ -1824,13 +1815,13 @@
           <w:lang w:eastAsia="en-IN"/>
         </w:rPr>
       </w:pPr>
-      <w:commentRangeStart w:id="2"/>
-      <w:commentRangeEnd w:id="2"/>
+      <w:commentRangeStart w:id="0"/>
+      <w:commentRangeEnd w:id="0"/>
       <w:r>
         <w:rPr>
           <w:rStyle w:val="CommentReference"/>
         </w:rPr>
-        <w:commentReference w:id="2"/>
+        <w:commentReference w:id="0"/>
       </w:r>
       <w:r>
         <w:rPr>
@@ -1838,7 +1829,7 @@
           <w:lang w:eastAsia="en-IN"/>
         </w:rPr>
         <w:drawing>
-          <wp:inline distT="0" distB="0" distL="0" distR="0" wp14:anchorId="1B0C1CA4" wp14:editId="34F206D6">
+          <wp:inline distT="0" distB="0" distL="0" distR="0" wp14:anchorId="1B0C1CA4" wp14:editId="503286E5">
             <wp:extent cx="5788528" cy="3048000"/>
             <wp:effectExtent l="0" t="0" r="3175" b="0"/>
             <wp:docPr id="718986617" name="Picture 2"/>
@@ -1896,39 +1887,7 @@
 
 <file path=word/comments.xml><?xml version="1.0" encoding="utf-8"?>
 <w:comments xmlns:wpc="http://schemas.microsoft.com/office/word/2010/wordprocessingCanvas" xmlns:cx="http://schemas.microsoft.com/office/drawing/2014/chartex" xmlns:cx1="http://schemas.microsoft.com/office/drawing/2015/9/8/chartex" xmlns:cx2="http://schemas.microsoft.com/office/drawing/2015/10/21/chartex" xmlns:cx3="http://schemas.microsoft.com/office/drawing/2016/5/9/chartex" xmlns:cx4="http://schemas.microsoft.com/office/drawing/2016/5/10/chartex" xmlns:cx5="http://schemas.microsoft.com/office/drawing/2016/5/11/chartex" xmlns:cx6="http://schemas.microsoft.com/office/drawing/2016/5/12/chartex" xmlns:cx7="http://schemas.microsoft.com/office/drawing/2016/5/13/chartex" xmlns:cx8="http://schemas.microsoft.com/office/drawing/2016/5/14/chartex" xmlns:mc="http://schemas.openxmlformats.org/markup-compatibility/2006" xmlns:aink="http://schemas.microsoft.com/office/drawing/2016/ink" xmlns:am3d="http://schemas.microsoft.com/office/drawing/2017/model3d" xmlns:o="urn:schemas-microsoft-com:office:office" xmlns:oel="http://schemas.microsoft.com/office/2019/extlst" xmlns:r="http://schemas.openxmlformats.org/officeDocument/2006/relationships" xmlns:m="http://schemas.openxmlformats.org/officeDocument/2006/math" xmlns:v="urn:schemas-microsoft-com:vml" xmlns:wp14="http://schemas.microsoft.com/office/word/2010/wordprocessingDrawing" xmlns:wp="http://schemas.openxmlformats.org/drawingml/2006/wordprocessingDrawing" xmlns:w10="urn:schemas-microsoft-com:office:word" xmlns:w="http://schemas.openxmlformats.org/wordprocessingml/2006/main" xmlns:w14="http://schemas.microsoft.com/office/word/2010/wordml" xmlns:w15="http://schemas.microsoft.com/office/word/2012/wordml" xmlns:w16cex="http://schemas.microsoft.com/office/word/2018/wordml/cex" xmlns:w16cid="http://schemas.microsoft.com/office/word/2016/wordml/cid" xmlns:w16="http://schemas.microsoft.com/office/word/2018/wordml" xmlns:w16sdtdh="http://schemas.microsoft.com/office/word/2020/wordml/sdtdatahash" xmlns:w16se="http://schemas.microsoft.com/office/word/2015/wordml/symex" xmlns:wpg="http://schemas.microsoft.com/office/word/2010/wordprocessingGroup" xmlns:wpi="http://schemas.microsoft.com/office/word/2010/wordprocessingInk" xmlns:wne="http://schemas.microsoft.com/office/word/2006/wordml" xmlns:wps="http://schemas.microsoft.com/office/word/2010/wordprocessingShape" mc:Ignorable="w14 w15 w16se w16cid w16 w16cex w16sdtdh wp14">
-  <w:comment w:id="0" w:author="Lakshya Chauhan" w:date="2024-01-22T08:46:00Z" w:initials="LC">
-    <w:p>
-      <w:pPr>
-        <w:pStyle w:val="CommentText"/>
-      </w:pPr>
-      <w:r>
-        <w:rPr>
-          <w:rStyle w:val="CommentReference"/>
-        </w:rPr>
-        <w:annotationRef/>
-      </w:r>
-      <w:r>
-        <w:t>(cubic spline?)</w:t>
-      </w:r>
-    </w:p>
-  </w:comment>
-  <w:comment w:id="1" w:author="Lakshya Chauhan" w:date="2024-01-22T08:47:00Z" w:initials="LC">
-    <w:p>
-      <w:pPr>
-        <w:pStyle w:val="CommentText"/>
-      </w:pPr>
-      <w:r>
-        <w:rPr>
-          <w:rStyle w:val="CommentReference"/>
-        </w:rPr>
-        <w:annotationRef/>
-      </w:r>
-      <w:r>
-        <w:t>Attach image and flowchart</w:t>
-      </w:r>
-    </w:p>
-  </w:comment>
-  <w:comment w:id="2" w:author="Lakshya Chauhan" w:date="2024-01-22T09:48:00Z" w:initials="LC">
+  <w:comment w:id="0" w:author="Lakshya Chauhan" w:date="2024-01-22T09:48:00Z" w:initials="LC">
     <w:p>
       <w:pPr>
         <w:pStyle w:val="CommentText"/>
@@ -1949,24 +1908,18 @@
 
 <file path=word/commentsExtended.xml><?xml version="1.0" encoding="utf-8"?>
 <w15:commentsEx xmlns:wpc="http://schemas.microsoft.com/office/word/2010/wordprocessingCanvas" xmlns:cx="http://schemas.microsoft.com/office/drawing/2014/chartex" xmlns:cx1="http://schemas.microsoft.com/office/drawing/2015/9/8/chartex" xmlns:cx2="http://schemas.microsoft.com/office/drawing/2015/10/21/chartex" xmlns:cx3="http://schemas.microsoft.com/office/drawing/2016/5/9/chartex" xmlns:cx4="http://schemas.microsoft.com/office/drawing/2016/5/10/chartex" xmlns:cx5="http://schemas.microsoft.com/office/drawing/2016/5/11/chartex" xmlns:cx6="http://schemas.microsoft.com/office/drawing/2016/5/12/chartex" xmlns:cx7="http://schemas.microsoft.com/office/drawing/2016/5/13/chartex" xmlns:cx8="http://schemas.microsoft.com/office/drawing/2016/5/14/chartex" xmlns:mc="http://schemas.openxmlformats.org/markup-compatibility/2006" xmlns:aink="http://schemas.microsoft.com/office/drawing/2016/ink" xmlns:am3d="http://schemas.microsoft.com/office/drawing/2017/model3d" xmlns:o="urn:schemas-microsoft-com:office:office" xmlns:oel="http://schemas.microsoft.com/office/2019/extlst" xmlns:r="http://schemas.openxmlformats.org/officeDocument/2006/relationships" xmlns:m="http://schemas.openxmlformats.org/officeDocument/2006/math" xmlns:v="urn:schemas-microsoft-com:vml" xmlns:wp14="http://schemas.microsoft.com/office/word/2010/wordprocessingDrawing" xmlns:wp="http://schemas.openxmlformats.org/drawingml/2006/wordprocessingDrawing" xmlns:w10="urn:schemas-microsoft-com:office:word" xmlns:w="http://schemas.openxmlformats.org/wordprocessingml/2006/main" xmlns:w14="http://schemas.microsoft.com/office/word/2010/wordml" xmlns:w15="http://schemas.microsoft.com/office/word/2012/wordml" xmlns:w16cex="http://schemas.microsoft.com/office/word/2018/wordml/cex" xmlns:w16cid="http://schemas.microsoft.com/office/word/2016/wordml/cid" xmlns:w16="http://schemas.microsoft.com/office/word/2018/wordml" xmlns:w16sdtdh="http://schemas.microsoft.com/office/word/2020/wordml/sdtdatahash" xmlns:w16se="http://schemas.microsoft.com/office/word/2015/wordml/symex" xmlns:wpg="http://schemas.microsoft.com/office/word/2010/wordprocessingGroup" xmlns:wpi="http://schemas.microsoft.com/office/word/2010/wordprocessingInk" xmlns:wne="http://schemas.microsoft.com/office/word/2006/wordml" xmlns:wps="http://schemas.microsoft.com/office/word/2010/wordprocessingShape" mc:Ignorable="w14 w15 w16se w16cid w16 w16cex w16sdtdh wp14">
-  <w15:commentEx w15:paraId="63671A73" w15:done="0"/>
-  <w15:commentEx w15:paraId="0BCCAB49" w15:done="0"/>
   <w15:commentEx w15:paraId="13EC37BA" w15:done="0"/>
 </w15:commentsEx>
 </file>
 
 <file path=word/commentsExtensible.xml><?xml version="1.0" encoding="utf-8"?>
 <w16cex:commentsExtensible xmlns:wpc="http://schemas.microsoft.com/office/word/2010/wordprocessingCanvas" xmlns:cx="http://schemas.microsoft.com/office/drawing/2014/chartex" xmlns:cx1="http://schemas.microsoft.com/office/drawing/2015/9/8/chartex" xmlns:cx2="http://schemas.microsoft.com/office/drawing/2015/10/21/chartex" xmlns:cx3="http://schemas.microsoft.com/office/drawing/2016/5/9/chartex" xmlns:cx4="http://schemas.microsoft.com/office/drawing/2016/5/10/chartex" xmlns:cx5="http://schemas.microsoft.com/office/drawing/2016/5/11/chartex" xmlns:cx6="http://schemas.microsoft.com/office/drawing/2016/5/12/chartex" xmlns:cx7="http://schemas.microsoft.com/office/drawing/2016/5/13/chartex" xmlns:cx8="http://schemas.microsoft.com/office/drawing/2016/5/14/chartex" xmlns:cr="http://schemas.microsoft.com/office/comments/2020/reactions" xmlns:mc="http://schemas.openxmlformats.org/markup-compatibility/2006" xmlns:aink="http://schemas.microsoft.com/office/drawing/2016/ink" xmlns:am3d="http://schemas.microsoft.com/office/drawing/2017/model3d" xmlns:o="urn:schemas-microsoft-com:office:office" xmlns:oel="http://schemas.microsoft.com/office/2019/extlst" xmlns:r="http://schemas.openxmlformats.org/officeDocument/2006/relationships" xmlns:m="http://schemas.openxmlformats.org/officeDocument/2006/math" xmlns:v="urn:schemas-microsoft-com:vml" xmlns:wp14="http://schemas.microsoft.com/office/word/2010/wordprocessingDrawing" xmlns:wp="http://schemas.openxmlformats.org/drawingml/2006/wordprocessingDrawing" xmlns:w10="urn:schemas-microsoft-com:office:word" xmlns:w="http://schemas.openxmlformats.org/wordprocessingml/2006/main" xmlns:w14="http://schemas.microsoft.com/office/word/2010/wordml" xmlns:w15="http://schemas.microsoft.com/office/word/2012/wordml" xmlns:w16cex="http://schemas.microsoft.com/office/word/2018/wordml/cex" xmlns:w16cid="http://schemas.microsoft.com/office/word/2016/wordml/cid" xmlns:w16="http://schemas.microsoft.com/office/word/2018/wordml" xmlns:w16sdtdh="http://schemas.microsoft.com/office/word/2020/wordml/sdtdatahash" xmlns:w16se="http://schemas.microsoft.com/office/word/2015/wordml/symex" xmlns:wpg="http://schemas.microsoft.com/office/word/2010/wordprocessingGroup" xmlns:wpi="http://schemas.microsoft.com/office/word/2010/wordprocessingInk" xmlns:wne="http://schemas.microsoft.com/office/word/2006/wordml" xmlns:wps="http://schemas.microsoft.com/office/word/2010/wordprocessingShape" mc:Ignorable="w14 w15 w16se w16cid w16 w16cex w16sdtdh cr wp14">
-  <w16cex:commentExtensible w16cex:durableId="6B1E523C" w16cex:dateUtc="2024-01-22T07:46:00Z"/>
-  <w16cex:commentExtensible w16cex:durableId="5EBA6E8A" w16cex:dateUtc="2024-01-22T07:47:00Z"/>
   <w16cex:commentExtensible w16cex:durableId="222EC427" w16cex:dateUtc="2024-01-22T08:48:00Z"/>
 </w16cex:commentsExtensible>
 </file>
 
 <file path=word/commentsIds.xml><?xml version="1.0" encoding="utf-8"?>
 <w16cid:commentsIds xmlns:wpc="http://schemas.microsoft.com/office/word/2010/wordprocessingCanvas" xmlns:cx="http://schemas.microsoft.com/office/drawing/2014/chartex" xmlns:cx1="http://schemas.microsoft.com/office/drawing/2015/9/8/chartex" xmlns:cx2="http://schemas.microsoft.com/office/drawing/2015/10/21/chartex" xmlns:cx3="http://schemas.microsoft.com/office/drawing/2016/5/9/chartex" xmlns:cx4="http://schemas.microsoft.com/office/drawing/2016/5/10/chartex" xmlns:cx5="http://schemas.microsoft.com/office/drawing/2016/5/11/chartex" xmlns:cx6="http://schemas.microsoft.com/office/drawing/2016/5/12/chartex" xmlns:cx7="http://schemas.microsoft.com/office/drawing/2016/5/13/chartex" xmlns:cx8="http://schemas.microsoft.com/office/drawing/2016/5/14/chartex" xmlns:mc="http://schemas.openxmlformats.org/markup-compatibility/2006" xmlns:aink="http://schemas.microsoft.com/office/drawing/2016/ink" xmlns:am3d="http://schemas.microsoft.com/office/drawing/2017/model3d" xmlns:o="urn:schemas-microsoft-com:office:office" xmlns:oel="http://schemas.microsoft.com/office/2019/extlst" xmlns:r="http://schemas.openxmlformats.org/officeDocument/2006/relationships" xmlns:m="http://schemas.openxmlformats.org/officeDocument/2006/math" xmlns:v="urn:schemas-microsoft-com:vml" xmlns:wp14="http://schemas.microsoft.com/office/word/2010/wordprocessingDrawing" xmlns:wp="http://schemas.openxmlformats.org/drawingml/2006/wordprocessingDrawing" xmlns:w10="urn:schemas-microsoft-com:office:word" xmlns:w="http://schemas.openxmlformats.org/wordprocessingml/2006/main" xmlns:w14="http://schemas.microsoft.com/office/word/2010/wordml" xmlns:w15="http://schemas.microsoft.com/office/word/2012/wordml" xmlns:w16cex="http://schemas.microsoft.com/office/word/2018/wordml/cex" xmlns:w16cid="http://schemas.microsoft.com/office/word/2016/wordml/cid" xmlns:w16="http://schemas.microsoft.com/office/word/2018/wordml" xmlns:w16sdtdh="http://schemas.microsoft.com/office/word/2020/wordml/sdtdatahash" xmlns:w16se="http://schemas.microsoft.com/office/word/2015/wordml/symex" xmlns:wpg="http://schemas.microsoft.com/office/word/2010/wordprocessingGroup" xmlns:wpi="http://schemas.microsoft.com/office/word/2010/wordprocessingInk" xmlns:wne="http://schemas.microsoft.com/office/word/2006/wordml" xmlns:wps="http://schemas.microsoft.com/office/word/2010/wordprocessingShape" mc:Ignorable="w14 w15 w16se w16cid w16 w16cex w16sdtdh wp14">
-  <w16cid:commentId w16cid:paraId="63671A73" w16cid:durableId="6B1E523C"/>
-  <w16cid:commentId w16cid:paraId="0BCCAB49" w16cid:durableId="5EBA6E8A"/>
   <w16cid:commentId w16cid:paraId="13EC37BA" w16cid:durableId="222EC427"/>
 </w16cid:commentsIds>
 </file>

</xml_diff>